<commit_message>
version that was uploaded to LATEX document on 08.07.2024
</commit_message>
<xml_diff>
--- a/Interpretation CCA.docx
+++ b/Interpretation CCA.docx
@@ -487,6 +487,108 @@
       </w:r>
     </w:p>
     <w:p/>
+    <w:p/>
+    <w:p>
+      <w:pPr>
+        <w:rPr>
+          <w:lang w:val="de-DE"/>
+        </w:rPr>
+      </w:pPr>
+      <w:r>
+        <w:rPr>
+          <w:lang w:val="de-DE"/>
+        </w:rPr>
+        <w:t>Rechtes Modell mit u = 0.075 für u</w:t>
+      </w:r>
+      <w:r>
+        <w:rPr>
+          <w:lang w:val="de-DE"/>
+        </w:rPr>
+        <w:t xml:space="preserve">nser Versicherungsmodell, da Falsch-Klassifikation nicht so schlimm , in dem linken Modell würden wir nur 3 + 6 Leute anschreiben </w:t>
+      </w:r>
+    </w:p>
+    <w:p>
+      <w:pPr>
+        <w:rPr>
+          <w:lang w:val="de-DE"/>
+        </w:rPr>
+      </w:pPr>
+      <w:r>
+        <w:rPr>
+          <w:lang w:val="de-DE"/>
+        </w:rPr>
+        <w:t xml:space="preserve">TO DO: </w:t>
+      </w:r>
+    </w:p>
+    <w:p>
+      <w:pPr>
+        <w:rPr>
+          <w:lang w:val="de-DE"/>
+        </w:rPr>
+      </w:pPr>
+      <w:r>
+        <w:rPr>
+          <w:lang w:val="de-DE"/>
+        </w:rPr>
+        <w:lastRenderedPageBreak/>
+        <w:t xml:space="preserve">Nachschauen der NPV und PPV und </w:t>
+      </w:r>
+      <w:proofErr w:type="spellStart"/>
+      <w:r>
+        <w:rPr>
+          <w:lang w:val="de-DE"/>
+        </w:rPr>
+        <w:t>specificity</w:t>
+      </w:r>
+      <w:proofErr w:type="spellEnd"/>
+      <w:r>
+        <w:rPr>
+          <w:lang w:val="de-DE"/>
+        </w:rPr>
+        <w:t xml:space="preserve"> und </w:t>
+      </w:r>
+      <w:proofErr w:type="spellStart"/>
+      <w:r>
+        <w:rPr>
+          <w:lang w:val="de-DE"/>
+        </w:rPr>
+        <w:t>sensitivity</w:t>
+      </w:r>
+      <w:proofErr w:type="spellEnd"/>
+      <w:r>
+        <w:rPr>
+          <w:lang w:val="de-DE"/>
+        </w:rPr>
+        <w:t xml:space="preserve"> </w:t>
+      </w:r>
+    </w:p>
+    <w:p>
+      <w:pPr>
+        <w:rPr>
+          <w:lang w:val="de-DE"/>
+        </w:rPr>
+      </w:pPr>
+      <w:r>
+        <w:rPr>
+          <w:lang w:val="de-DE"/>
+        </w:rPr>
+        <w:t xml:space="preserve">0.075 gewählt da Parallelverschiebung der Winkelhalbierenden in der Nähe von 0.075 bzw. 0.05 für u am </w:t>
+      </w:r>
+      <w:proofErr w:type="spellStart"/>
+      <w:r>
+        <w:rPr>
+          <w:lang w:val="de-DE"/>
+        </w:rPr>
+        <w:t>näcsten</w:t>
+      </w:r>
+      <w:proofErr w:type="spellEnd"/>
+      <w:r>
+        <w:rPr>
+          <w:lang w:val="de-DE"/>
+        </w:rPr>
+        <w:t xml:space="preserve"> dran ist am Punkt links oben, welcher optimal wäre (u ist nicht direkt im Plot (sondern ist die Veränderliche durch die die Linie entsteht)) </w:t>
+      </w:r>
+    </w:p>
     <w:sectPr>
       <w:pgSz w:w="11906" w:h="16838"/>
       <w:pgMar w:top="1417" w:right="1417" w:bottom="1134" w:left="1417" w:header="708" w:footer="708" w:gutter="0"/>

</xml_diff>